<commit_message>
modified:   Documents/consignesProjetJEE PL-SQL.docx 	modified:   src/be/abalone/websocket/JoueurHandler.java
</commit_message>
<xml_diff>
--- a/Documents/consignesProjetJEE PL-SQL.docx
+++ b/Documents/consignesProjetJEE PL-SQL.docx
@@ -1,6 +1,6 @@
 
 <file path=word/document.xml><?xml version="1.0" encoding="utf-8"?>
-<w:document xmlns:wpc="http://schemas.microsoft.com/office/word/2010/wordprocessingCanvas" xmlns:mc="http://schemas.openxmlformats.org/markup-compatibility/2006" xmlns:o="urn:schemas-microsoft-com:office:office" xmlns:r="http://schemas.openxmlformats.org/officeDocument/2006/relationships" xmlns:m="http://schemas.openxmlformats.org/officeDocument/2006/math" xmlns:v="urn:schemas-microsoft-com:vml" xmlns:wp14="http://schemas.microsoft.com/office/word/2010/wordprocessingDrawing" xmlns:wp="http://schemas.openxmlformats.org/drawingml/2006/wordprocessingDrawing" xmlns:w10="urn:schemas-microsoft-com:office:word" xmlns:w="http://schemas.openxmlformats.org/wordprocessingml/2006/main" xmlns:w14="http://schemas.microsoft.com/office/word/2010/wordml" xmlns:w15="http://schemas.microsoft.com/office/word/2012/wordml" xmlns:wpg="http://schemas.microsoft.com/office/word/2010/wordprocessingGroup" xmlns:wpi="http://schemas.microsoft.com/office/word/2010/wordprocessingInk" xmlns:wne="http://schemas.microsoft.com/office/word/2006/wordml" xmlns:wps="http://schemas.microsoft.com/office/word/2010/wordprocessingShape" mc:Ignorable="w14 w15 wp14">
+<w:document xmlns:wpc="http://schemas.microsoft.com/office/word/2010/wordprocessingCanvas" xmlns:cx="http://schemas.microsoft.com/office/drawing/2014/chartex" xmlns:cx1="http://schemas.microsoft.com/office/drawing/2015/9/8/chartex" xmlns:cx2="http://schemas.microsoft.com/office/drawing/2015/10/21/chartex" xmlns:mc="http://schemas.openxmlformats.org/markup-compatibility/2006" xmlns:o="urn:schemas-microsoft-com:office:office" xmlns:r="http://schemas.openxmlformats.org/officeDocument/2006/relationships" xmlns:m="http://schemas.openxmlformats.org/officeDocument/2006/math" xmlns:v="urn:schemas-microsoft-com:vml" xmlns:wp14="http://schemas.microsoft.com/office/word/2010/wordprocessingDrawing" xmlns:wp="http://schemas.openxmlformats.org/drawingml/2006/wordprocessingDrawing" xmlns:w10="urn:schemas-microsoft-com:office:word" xmlns:w="http://schemas.openxmlformats.org/wordprocessingml/2006/main" xmlns:w14="http://schemas.microsoft.com/office/word/2010/wordml" xmlns:w15="http://schemas.microsoft.com/office/word/2012/wordml" xmlns:w16se="http://schemas.microsoft.com/office/word/2015/wordml/symex" xmlns:wpg="http://schemas.microsoft.com/office/word/2010/wordprocessingGroup" xmlns:wpi="http://schemas.microsoft.com/office/word/2010/wordprocessingInk" xmlns:wne="http://schemas.microsoft.com/office/word/2006/wordml" xmlns:wps="http://schemas.microsoft.com/office/word/2010/wordprocessingShape" mc:Ignorable="w14 w15 w16se wp14">
   <w:body>
     <w:p>
       <w:pPr>
@@ -10,8 +10,6 @@
           <w:sz w:val="32"/>
         </w:rPr>
       </w:pPr>
-      <w:bookmarkStart w:id="0" w:name="_GoBack"/>
-      <w:bookmarkEnd w:id="0"/>
       <w:r>
         <w:rPr>
           <w:b/>
@@ -404,16 +402,6 @@
     </w:p>
     <w:p>
       <w:pPr>
-        <w:jc w:val="both"/>
-      </w:pPr>
-    </w:p>
-    <w:p>
-      <w:pPr>
-        <w:jc w:val="both"/>
-      </w:pPr>
-    </w:p>
-    <w:p>
-      <w:pPr>
         <w:jc w:val="right"/>
       </w:pPr>
       <w:r>
@@ -533,7 +521,6 @@
         </w:numPr>
       </w:pPr>
       <w:r>
-        <w:lastRenderedPageBreak/>
         <w:t>D’utiliser les curseurs, des variables de type record et des tableaux</w:t>
       </w:r>
     </w:p>
@@ -548,15 +535,9 @@
       <w:r>
         <w:t>De documenter les différents scripts d’accès à la base de données</w:t>
       </w:r>
-    </w:p>
-    <w:p/>
-    <w:p/>
-    <w:p>
-      <w:pPr>
-        <w:pStyle w:val="Paragraphedeliste"/>
-      </w:pPr>
-    </w:p>
-    <w:p/>
+      <w:bookmarkStart w:id="0" w:name="_GoBack"/>
+      <w:bookmarkEnd w:id="0"/>
+    </w:p>
     <w:sectPr>
       <w:headerReference w:type="default" r:id="rId8"/>
       <w:pgSz w:w="11906" w:h="16838"/>
@@ -569,7 +550,7 @@
 </file>
 
 <file path=word/endnotes.xml><?xml version="1.0" encoding="utf-8"?>
-<w:endnotes xmlns:wpc="http://schemas.microsoft.com/office/word/2010/wordprocessingCanvas" xmlns:mc="http://schemas.openxmlformats.org/markup-compatibility/2006" xmlns:o="urn:schemas-microsoft-com:office:office" xmlns:r="http://schemas.openxmlformats.org/officeDocument/2006/relationships" xmlns:m="http://schemas.openxmlformats.org/officeDocument/2006/math" xmlns:v="urn:schemas-microsoft-com:vml" xmlns:wp14="http://schemas.microsoft.com/office/word/2010/wordprocessingDrawing" xmlns:wp="http://schemas.openxmlformats.org/drawingml/2006/wordprocessingDrawing" xmlns:w10="urn:schemas-microsoft-com:office:word" xmlns:w="http://schemas.openxmlformats.org/wordprocessingml/2006/main" xmlns:w14="http://schemas.microsoft.com/office/word/2010/wordml" xmlns:w15="http://schemas.microsoft.com/office/word/2012/wordml" xmlns:wpg="http://schemas.microsoft.com/office/word/2010/wordprocessingGroup" xmlns:wpi="http://schemas.microsoft.com/office/word/2010/wordprocessingInk" xmlns:wne="http://schemas.microsoft.com/office/word/2006/wordml" xmlns:wps="http://schemas.microsoft.com/office/word/2010/wordprocessingShape" mc:Ignorable="w14 w15 wp14">
+<w:endnotes xmlns:wpc="http://schemas.microsoft.com/office/word/2010/wordprocessingCanvas" xmlns:cx="http://schemas.microsoft.com/office/drawing/2014/chartex" xmlns:cx1="http://schemas.microsoft.com/office/drawing/2015/9/8/chartex" xmlns:cx2="http://schemas.microsoft.com/office/drawing/2015/10/21/chartex" xmlns:mc="http://schemas.openxmlformats.org/markup-compatibility/2006" xmlns:o="urn:schemas-microsoft-com:office:office" xmlns:r="http://schemas.openxmlformats.org/officeDocument/2006/relationships" xmlns:m="http://schemas.openxmlformats.org/officeDocument/2006/math" xmlns:v="urn:schemas-microsoft-com:vml" xmlns:wp14="http://schemas.microsoft.com/office/word/2010/wordprocessingDrawing" xmlns:wp="http://schemas.openxmlformats.org/drawingml/2006/wordprocessingDrawing" xmlns:w10="urn:schemas-microsoft-com:office:word" xmlns:w="http://schemas.openxmlformats.org/wordprocessingml/2006/main" xmlns:w14="http://schemas.microsoft.com/office/word/2010/wordml" xmlns:w15="http://schemas.microsoft.com/office/word/2012/wordml" xmlns:w16se="http://schemas.microsoft.com/office/word/2015/wordml/symex" xmlns:wpg="http://schemas.microsoft.com/office/word/2010/wordprocessingGroup" xmlns:wpi="http://schemas.microsoft.com/office/word/2010/wordprocessingInk" xmlns:wne="http://schemas.microsoft.com/office/word/2006/wordml" xmlns:wps="http://schemas.microsoft.com/office/word/2010/wordprocessingShape" mc:Ignorable="w14 w15 w16se wp14">
   <w:endnote w:type="separator" w:id="-1">
     <w:p>
       <w:r>
@@ -588,7 +569,7 @@
 </file>
 
 <file path=word/footnotes.xml><?xml version="1.0" encoding="utf-8"?>
-<w:footnotes xmlns:wpc="http://schemas.microsoft.com/office/word/2010/wordprocessingCanvas" xmlns:mc="http://schemas.openxmlformats.org/markup-compatibility/2006" xmlns:o="urn:schemas-microsoft-com:office:office" xmlns:r="http://schemas.openxmlformats.org/officeDocument/2006/relationships" xmlns:m="http://schemas.openxmlformats.org/officeDocument/2006/math" xmlns:v="urn:schemas-microsoft-com:vml" xmlns:wp14="http://schemas.microsoft.com/office/word/2010/wordprocessingDrawing" xmlns:wp="http://schemas.openxmlformats.org/drawingml/2006/wordprocessingDrawing" xmlns:w10="urn:schemas-microsoft-com:office:word" xmlns:w="http://schemas.openxmlformats.org/wordprocessingml/2006/main" xmlns:w14="http://schemas.microsoft.com/office/word/2010/wordml" xmlns:w15="http://schemas.microsoft.com/office/word/2012/wordml" xmlns:wpg="http://schemas.microsoft.com/office/word/2010/wordprocessingGroup" xmlns:wpi="http://schemas.microsoft.com/office/word/2010/wordprocessingInk" xmlns:wne="http://schemas.microsoft.com/office/word/2006/wordml" xmlns:wps="http://schemas.microsoft.com/office/word/2010/wordprocessingShape" mc:Ignorable="w14 w15 wp14">
+<w:footnotes xmlns:wpc="http://schemas.microsoft.com/office/word/2010/wordprocessingCanvas" xmlns:cx="http://schemas.microsoft.com/office/drawing/2014/chartex" xmlns:cx1="http://schemas.microsoft.com/office/drawing/2015/9/8/chartex" xmlns:cx2="http://schemas.microsoft.com/office/drawing/2015/10/21/chartex" xmlns:mc="http://schemas.openxmlformats.org/markup-compatibility/2006" xmlns:o="urn:schemas-microsoft-com:office:office" xmlns:r="http://schemas.openxmlformats.org/officeDocument/2006/relationships" xmlns:m="http://schemas.openxmlformats.org/officeDocument/2006/math" xmlns:v="urn:schemas-microsoft-com:vml" xmlns:wp14="http://schemas.microsoft.com/office/word/2010/wordprocessingDrawing" xmlns:wp="http://schemas.openxmlformats.org/drawingml/2006/wordprocessingDrawing" xmlns:w10="urn:schemas-microsoft-com:office:word" xmlns:w="http://schemas.openxmlformats.org/wordprocessingml/2006/main" xmlns:w14="http://schemas.microsoft.com/office/word/2010/wordml" xmlns:w15="http://schemas.microsoft.com/office/word/2012/wordml" xmlns:w16se="http://schemas.microsoft.com/office/word/2015/wordml/symex" xmlns:wpg="http://schemas.microsoft.com/office/word/2010/wordprocessingGroup" xmlns:wpi="http://schemas.microsoft.com/office/word/2010/wordprocessingInk" xmlns:wne="http://schemas.microsoft.com/office/word/2006/wordml" xmlns:wps="http://schemas.microsoft.com/office/word/2010/wordprocessingShape" mc:Ignorable="w14 w15 w16se wp14">
   <w:footnote w:type="separator" w:id="-1">
     <w:p>
       <w:r>
@@ -607,7 +588,7 @@
 </file>
 
 <file path=word/header1.xml><?xml version="1.0" encoding="utf-8"?>
-<w:hdr xmlns:wpc="http://schemas.microsoft.com/office/word/2010/wordprocessingCanvas" xmlns:mc="http://schemas.openxmlformats.org/markup-compatibility/2006" xmlns:o="urn:schemas-microsoft-com:office:office" xmlns:r="http://schemas.openxmlformats.org/officeDocument/2006/relationships" xmlns:m="http://schemas.openxmlformats.org/officeDocument/2006/math" xmlns:v="urn:schemas-microsoft-com:vml" xmlns:wp14="http://schemas.microsoft.com/office/word/2010/wordprocessingDrawing" xmlns:wp="http://schemas.openxmlformats.org/drawingml/2006/wordprocessingDrawing" xmlns:w10="urn:schemas-microsoft-com:office:word" xmlns:w="http://schemas.openxmlformats.org/wordprocessingml/2006/main" xmlns:w14="http://schemas.microsoft.com/office/word/2010/wordml" xmlns:w15="http://schemas.microsoft.com/office/word/2012/wordml" xmlns:wpg="http://schemas.microsoft.com/office/word/2010/wordprocessingGroup" xmlns:wpi="http://schemas.microsoft.com/office/word/2010/wordprocessingInk" xmlns:wne="http://schemas.microsoft.com/office/word/2006/wordml" xmlns:wps="http://schemas.microsoft.com/office/word/2010/wordprocessingShape" mc:Ignorable="w14 w15 wp14">
+<w:hdr xmlns:wpc="http://schemas.microsoft.com/office/word/2010/wordprocessingCanvas" xmlns:cx="http://schemas.microsoft.com/office/drawing/2014/chartex" xmlns:cx1="http://schemas.microsoft.com/office/drawing/2015/9/8/chartex" xmlns:cx2="http://schemas.microsoft.com/office/drawing/2015/10/21/chartex" xmlns:mc="http://schemas.openxmlformats.org/markup-compatibility/2006" xmlns:o="urn:schemas-microsoft-com:office:office" xmlns:r="http://schemas.openxmlformats.org/officeDocument/2006/relationships" xmlns:m="http://schemas.openxmlformats.org/officeDocument/2006/math" xmlns:v="urn:schemas-microsoft-com:vml" xmlns:wp14="http://schemas.microsoft.com/office/word/2010/wordprocessingDrawing" xmlns:wp="http://schemas.openxmlformats.org/drawingml/2006/wordprocessingDrawing" xmlns:w10="urn:schemas-microsoft-com:office:word" xmlns:w="http://schemas.openxmlformats.org/wordprocessingml/2006/main" xmlns:w14="http://schemas.microsoft.com/office/word/2010/wordml" xmlns:w15="http://schemas.microsoft.com/office/word/2012/wordml" xmlns:w16se="http://schemas.microsoft.com/office/word/2015/wordml/symex" xmlns:wpg="http://schemas.microsoft.com/office/word/2010/wordprocessingGroup" xmlns:wpi="http://schemas.microsoft.com/office/word/2010/wordprocessingInk" xmlns:wne="http://schemas.microsoft.com/office/word/2006/wordml" xmlns:wps="http://schemas.microsoft.com/office/word/2010/wordprocessingShape" mc:Ignorable="w14 w15 w16se wp14">
   <w:p>
     <w:pPr>
       <w:pStyle w:val="En-tte"/>
@@ -620,7 +601,7 @@
     <w:r>
       <w:rPr>
         <w:noProof/>
-        <w:lang w:val="fr-BE" w:eastAsia="fr-BE"/>
+        <w:lang w:val="fr-BE" w:eastAsia="ja-JP"/>
       </w:rPr>
       <w:drawing>
         <wp:inline distT="0" distB="0" distL="0" distR="0">
@@ -676,7 +657,7 @@
 </file>
 
 <file path=word/numbering.xml><?xml version="1.0" encoding="utf-8"?>
-<w:numbering xmlns:wpc="http://schemas.microsoft.com/office/word/2010/wordprocessingCanvas" xmlns:mc="http://schemas.openxmlformats.org/markup-compatibility/2006" xmlns:o="urn:schemas-microsoft-com:office:office" xmlns:r="http://schemas.openxmlformats.org/officeDocument/2006/relationships" xmlns:m="http://schemas.openxmlformats.org/officeDocument/2006/math" xmlns:v="urn:schemas-microsoft-com:vml" xmlns:wp14="http://schemas.microsoft.com/office/word/2010/wordprocessingDrawing" xmlns:wp="http://schemas.openxmlformats.org/drawingml/2006/wordprocessingDrawing" xmlns:w10="urn:schemas-microsoft-com:office:word" xmlns:w="http://schemas.openxmlformats.org/wordprocessingml/2006/main" xmlns:w14="http://schemas.microsoft.com/office/word/2010/wordml" xmlns:w15="http://schemas.microsoft.com/office/word/2012/wordml" xmlns:wpg="http://schemas.microsoft.com/office/word/2010/wordprocessingGroup" xmlns:wpi="http://schemas.microsoft.com/office/word/2010/wordprocessingInk" xmlns:wne="http://schemas.microsoft.com/office/word/2006/wordml" xmlns:wps="http://schemas.microsoft.com/office/word/2010/wordprocessingShape" mc:Ignorable="w14 w15 wp14">
+<w:numbering xmlns:wpc="http://schemas.microsoft.com/office/word/2010/wordprocessingCanvas" xmlns:cx="http://schemas.microsoft.com/office/drawing/2014/chartex" xmlns:cx1="http://schemas.microsoft.com/office/drawing/2015/9/8/chartex" xmlns:cx2="http://schemas.microsoft.com/office/drawing/2015/10/21/chartex" xmlns:mc="http://schemas.openxmlformats.org/markup-compatibility/2006" xmlns:o="urn:schemas-microsoft-com:office:office" xmlns:r="http://schemas.openxmlformats.org/officeDocument/2006/relationships" xmlns:m="http://schemas.openxmlformats.org/officeDocument/2006/math" xmlns:v="urn:schemas-microsoft-com:vml" xmlns:wp14="http://schemas.microsoft.com/office/word/2010/wordprocessingDrawing" xmlns:wp="http://schemas.openxmlformats.org/drawingml/2006/wordprocessingDrawing" xmlns:w10="urn:schemas-microsoft-com:office:word" xmlns:w="http://schemas.openxmlformats.org/wordprocessingml/2006/main" xmlns:w14="http://schemas.microsoft.com/office/word/2010/wordml" xmlns:w15="http://schemas.microsoft.com/office/word/2012/wordml" xmlns:w16se="http://schemas.microsoft.com/office/word/2015/wordml/symex" xmlns:wpg="http://schemas.microsoft.com/office/word/2010/wordprocessingGroup" xmlns:wpi="http://schemas.microsoft.com/office/word/2010/wordprocessingInk" xmlns:wne="http://schemas.microsoft.com/office/word/2006/wordml" xmlns:wps="http://schemas.microsoft.com/office/word/2010/wordprocessingShape" mc:Ignorable="w14 w15 w16se wp14">
   <w:abstractNum w:abstractNumId="0" w15:restartNumberingAfterBreak="0">
     <w:nsid w:val="122A1854"/>
     <w:multiLevelType w:val="hybridMultilevel"/>
@@ -2589,7 +2570,7 @@
 </file>
 
 <file path=word/styles.xml><?xml version="1.0" encoding="utf-8"?>
-<w:styles xmlns:mc="http://schemas.openxmlformats.org/markup-compatibility/2006" xmlns:r="http://schemas.openxmlformats.org/officeDocument/2006/relationships" xmlns:w="http://schemas.openxmlformats.org/wordprocessingml/2006/main" xmlns:w14="http://schemas.microsoft.com/office/word/2010/wordml" xmlns:w15="http://schemas.microsoft.com/office/word/2012/wordml" mc:Ignorable="w14 w15">
+<w:styles xmlns:mc="http://schemas.openxmlformats.org/markup-compatibility/2006" xmlns:r="http://schemas.openxmlformats.org/officeDocument/2006/relationships" xmlns:w="http://schemas.openxmlformats.org/wordprocessingml/2006/main" xmlns:w14="http://schemas.microsoft.com/office/word/2010/wordml" xmlns:w15="http://schemas.microsoft.com/office/word/2012/wordml" xmlns:w16se="http://schemas.microsoft.com/office/word/2015/wordml/symex" mc:Ignorable="w14 w15 w16se">
   <w:docDefaults>
     <w:rPrDefault>
       <w:rPr>
@@ -2599,7 +2580,7 @@
     </w:rPrDefault>
     <w:pPrDefault/>
   </w:docDefaults>
-  <w:latentStyles w:defLockedState="0" w:defUIPriority="0" w:defSemiHidden="0" w:defUnhideWhenUsed="0" w:defQFormat="0" w:count="371">
+  <w:latentStyles w:defLockedState="0" w:defUIPriority="0" w:defSemiHidden="0" w:defUnhideWhenUsed="0" w:defQFormat="0" w:count="372">
     <w:lsdException w:name="Normal" w:qFormat="1"/>
     <w:lsdException w:name="heading 1" w:qFormat="1"/>
     <w:lsdException w:name="heading 2" w:semiHidden="1" w:unhideWhenUsed="1" w:qFormat="1"/>
@@ -2615,7 +2596,8 @@
     <w:lsdException w:name="Subtitle" w:qFormat="1"/>
     <w:lsdException w:name="Strong" w:qFormat="1"/>
     <w:lsdException w:name="Emphasis" w:qFormat="1"/>
-    <w:lsdException w:name="Normal Table" w:semiHidden="1" w:unhideWhenUsed="1"/>
+    <w:lsdException w:name="HTML Variable" w:semiHidden="1" w:unhideWhenUsed="1"/>
+    <w:lsdException w:name="Outline List 3" w:semiHidden="1" w:unhideWhenUsed="1"/>
     <w:lsdException w:name="Table Simple 1" w:semiHidden="1" w:unhideWhenUsed="1"/>
     <w:lsdException w:name="Table Simple 2" w:semiHidden="1" w:unhideWhenUsed="1"/>
     <w:lsdException w:name="Table Simple 3" w:semiHidden="1" w:unhideWhenUsed="1"/>
@@ -2657,8 +2639,7 @@
     <w:lsdException w:name="Table Subtle 2" w:semiHidden="1" w:unhideWhenUsed="1"/>
     <w:lsdException w:name="Table Web 1" w:semiHidden="1" w:unhideWhenUsed="1"/>
     <w:lsdException w:name="Table Web 2" w:semiHidden="1" w:unhideWhenUsed="1"/>
-    <w:lsdException w:name="Table Web 3" w:semiHidden="1" w:unhideWhenUsed="1"/>
-    <w:lsdException w:name="Table Theme" w:semiHidden="1" w:unhideWhenUsed="1"/>
+    <w:lsdException w:name="Balloon Text" w:semiHidden="1" w:unhideWhenUsed="1"/>
     <w:lsdException w:name="Placeholder Text" w:semiHidden="1" w:uiPriority="99"/>
     <w:lsdException w:name="No Spacing" w:uiPriority="1" w:qFormat="1"/>
     <w:lsdException w:name="Light Shading" w:uiPriority="60"/>
@@ -2874,6 +2855,7 @@
     <w:lsdException w:name="List Table 5 Dark Accent 6" w:uiPriority="50"/>
     <w:lsdException w:name="List Table 6 Colorful Accent 6" w:uiPriority="51"/>
     <w:lsdException w:name="List Table 7 Colorful Accent 6" w:uiPriority="52"/>
+    <w:lsdException w:name="Mention" w:semiHidden="1" w:uiPriority="99" w:unhideWhenUsed="1"/>
   </w:latentStyles>
   <w:style w:type="paragraph" w:default="1" w:styleId="Normal">
     <w:name w:val="Normal"/>
@@ -3229,7 +3211,7 @@
 </file>
 
 <file path=customXml/itemProps1.xml><?xml version="1.0" encoding="utf-8"?>
-<ds:datastoreItem xmlns:ds="http://schemas.openxmlformats.org/officeDocument/2006/customXml" ds:itemID="{16D6D61A-7093-4B52-99D1-3CB33CD1AD53}">
+<ds:datastoreItem xmlns:ds="http://schemas.openxmlformats.org/officeDocument/2006/customXml" ds:itemID="{D445E9BB-D584-4FEC-B98C-BE037AF454E5}">
   <ds:schemaRefs>
     <ds:schemaRef ds:uri="http://schemas.openxmlformats.org/officeDocument/2006/bibliography"/>
   </ds:schemaRefs>

</xml_diff>